<commit_message>
Update Руководство пользования.docx, checksums.lock, executionHistory.lock, and 16 more files
</commit_message>
<xml_diff>
--- a/Documentation/Руководство пользования.docx
+++ b/Documentation/Руководство пользования.docx
@@ -10,6 +10,13 @@
           <w:szCs w:val="48"/>
         </w:rPr>
       </w:pPr>
+      <w:r>
+        <w:rPr>
+          <w:sz w:val="48"/>
+          <w:szCs w:val="48"/>
+        </w:rPr>
+        <w:tab/>
+      </w:r>
     </w:p>
     <w:p>
       <w:pPr>
@@ -93,6 +100,12 @@
     </w:p>
     <w:sdt>
       <w:sdtPr>
+        <w:rPr>
+          <w:rFonts w:ascii="Times New Roman" w:eastAsia="Calibri" w:hAnsi="Times New Roman" w:cs="Calibri"/>
+          <w:color w:val="000000"/>
+          <w:sz w:val="28"/>
+          <w:szCs w:val="22"/>
+        </w:rPr>
         <w:id w:val="1034077769"/>
         <w:docPartObj>
           <w:docPartGallery w:val="Table of Contents"/>
@@ -101,12 +114,8 @@
       </w:sdtPr>
       <w:sdtEndPr>
         <w:rPr>
-          <w:rFonts w:ascii="Times New Roman" w:eastAsia="Calibri" w:hAnsi="Times New Roman" w:cs="Calibri"/>
           <w:b/>
           <w:bCs/>
-          <w:color w:val="000000"/>
-          <w:sz w:val="28"/>
-          <w:szCs w:val="22"/>
         </w:rPr>
       </w:sdtEndPr>
       <w:sdtContent>

</xml_diff>